<commit_message>
Trabalho com link repositorio
</commit_message>
<xml_diff>
--- a/Relatorio.docx
+++ b/Relatorio.docx
@@ -3117,6 +3117,47 @@
         <w:t>Este trabalho explora os conceitos de listas ligadas, alocação dinâmica de memória e manipulação de ficheiros, proporcionando uma solução eficiente para o problema proposto.</w:t>
       </w:r>
     </w:p>
+    <w:p>
+      <w:r>
+        <w:t xml:space="preserve">Link do repositório do </w:t>
+      </w:r>
+      <w:proofErr w:type="spellStart"/>
+      <w:r>
+        <w:t>github</w:t>
+      </w:r>
+      <w:proofErr w:type="spellEnd"/>
+      <w:r>
+        <w:t xml:space="preserve">: </w:t>
+      </w:r>
+      <w:hyperlink r:id="rId7" w:history="1">
+        <w:r>
+          <w:rPr>
+            <w:rStyle w:val="Hiperligao"/>
+          </w:rPr>
+          <w:t>https://github.com/tomasc</w:t>
+        </w:r>
+        <w:r>
+          <w:rPr>
+            <w:rStyle w:val="Hiperligao"/>
+          </w:rPr>
+          <w:t>e</w:t>
+        </w:r>
+        <w:r>
+          <w:rPr>
+            <w:rStyle w:val="Hiperligao"/>
+          </w:rPr>
+          <w:t>rqueiraa/TP---</w:t>
+        </w:r>
+        <w:proofErr w:type="spellStart"/>
+        <w:r>
+          <w:rPr>
+            <w:rStyle w:val="Hiperligao"/>
+          </w:rPr>
+          <w:t>EDA.git</w:t>
+        </w:r>
+        <w:proofErr w:type="spellEnd"/>
+      </w:hyperlink>
+    </w:p>
     <w:p/>
     <w:p/>
     <w:p>
@@ -3181,7 +3222,7 @@
                     <pic:cNvPicPr/>
                   </pic:nvPicPr>
                   <pic:blipFill>
-                    <a:blip r:embed="rId7"/>
+                    <a:blip r:embed="rId8"/>
                     <a:stretch>
                       <a:fillRect/>
                     </a:stretch>
@@ -3375,7 +3416,7 @@
                     <pic:cNvPicPr/>
                   </pic:nvPicPr>
                   <pic:blipFill>
-                    <a:blip r:embed="rId8"/>
+                    <a:blip r:embed="rId9"/>
                     <a:stretch>
                       <a:fillRect/>
                     </a:stretch>
@@ -3472,6 +3513,9 @@
     <w:p/>
     <w:p>
       <w:r>
+        <w:rPr>
+          <w:noProof/>
+        </w:rPr>
         <w:lastRenderedPageBreak/>
         <w:drawing>
           <wp:inline distT="0" distB="0" distL="0" distR="0" wp14:anchorId="18E62CBD" wp14:editId="6A6A23BC">
@@ -3489,7 +3533,7 @@
                     <pic:cNvPicPr/>
                   </pic:nvPicPr>
                   <pic:blipFill>
-                    <a:blip r:embed="rId9"/>
+                    <a:blip r:embed="rId10"/>
                     <a:stretch>
                       <a:fillRect/>
                     </a:stretch>
@@ -3591,7 +3635,7 @@
                     <pic:cNvPicPr/>
                   </pic:nvPicPr>
                   <pic:blipFill>
-                    <a:blip r:embed="rId10"/>
+                    <a:blip r:embed="rId11"/>
                     <a:stretch>
                       <a:fillRect/>
                     </a:stretch>
@@ -3683,7 +3727,7 @@
                     <pic:cNvPicPr/>
                   </pic:nvPicPr>
                   <pic:blipFill>
-                    <a:blip r:embed="rId11"/>
+                    <a:blip r:embed="rId12"/>
                     <a:stretch>
                       <a:fillRect/>
                     </a:stretch>
@@ -3798,7 +3842,7 @@
                     <pic:cNvPicPr/>
                   </pic:nvPicPr>
                   <pic:blipFill>
-                    <a:blip r:embed="rId12"/>
+                    <a:blip r:embed="rId13"/>
                     <a:stretch>
                       <a:fillRect/>
                     </a:stretch>
@@ -3905,7 +3949,7 @@
                     <pic:cNvPicPr/>
                   </pic:nvPicPr>
                   <pic:blipFill>
-                    <a:blip r:embed="rId13"/>
+                    <a:blip r:embed="rId14"/>
                     <a:stretch>
                       <a:fillRect/>
                     </a:stretch>
@@ -4076,7 +4120,7 @@
                     <pic:cNvPicPr/>
                   </pic:nvPicPr>
                   <pic:blipFill>
-                    <a:blip r:embed="rId14"/>
+                    <a:blip r:embed="rId15"/>
                     <a:stretch>
                       <a:fillRect/>
                     </a:stretch>
@@ -4225,6 +4269,9 @@
         <w:jc w:val="left"/>
       </w:pPr>
       <w:r>
+        <w:rPr>
+          <w:noProof/>
+        </w:rPr>
         <w:lastRenderedPageBreak/>
         <w:drawing>
           <wp:inline distT="0" distB="0" distL="0" distR="0" wp14:anchorId="2218E7DE" wp14:editId="277CA79C">
@@ -4242,7 +4289,7 @@
                     <pic:cNvPicPr/>
                   </pic:nvPicPr>
                   <pic:blipFill>
-                    <a:blip r:embed="rId15"/>
+                    <a:blip r:embed="rId16"/>
                     <a:stretch>
                       <a:fillRect/>
                     </a:stretch>
@@ -4321,6 +4368,9 @@
     </w:p>
     <w:p>
       <w:r>
+        <w:rPr>
+          <w:noProof/>
+        </w:rPr>
         <w:drawing>
           <wp:inline distT="0" distB="0" distL="0" distR="0" wp14:anchorId="3AF3A216" wp14:editId="2781F098">
             <wp:extent cx="5400040" cy="2660650"/>
@@ -4337,7 +4387,7 @@
                     <pic:cNvPicPr/>
                   </pic:nvPicPr>
                   <pic:blipFill>
-                    <a:blip r:embed="rId16"/>
+                    <a:blip r:embed="rId17"/>
                     <a:stretch>
                       <a:fillRect/>
                     </a:stretch>
@@ -4451,7 +4501,7 @@
                     <pic:cNvPicPr/>
                   </pic:nvPicPr>
                   <pic:blipFill>
-                    <a:blip r:embed="rId17"/>
+                    <a:blip r:embed="rId18"/>
                     <a:stretch>
                       <a:fillRect/>
                     </a:stretch>
@@ -4544,6 +4594,9 @@
     </w:p>
     <w:p>
       <w:r>
+        <w:rPr>
+          <w:noProof/>
+        </w:rPr>
         <w:drawing>
           <wp:inline distT="0" distB="0" distL="0" distR="0" wp14:anchorId="61EDFF93" wp14:editId="1476C669">
             <wp:extent cx="4194794" cy="2867891"/>
@@ -4560,7 +4613,7 @@
                     <pic:cNvPicPr/>
                   </pic:nvPicPr>
                   <pic:blipFill>
-                    <a:blip r:embed="rId18"/>
+                    <a:blip r:embed="rId19"/>
                     <a:stretch>
                       <a:fillRect/>
                     </a:stretch>
@@ -4675,7 +4728,7 @@
                     <pic:cNvPicPr/>
                   </pic:nvPicPr>
                   <pic:blipFill>
-                    <a:blip r:embed="rId19"/>
+                    <a:blip r:embed="rId20"/>
                     <a:stretch>
                       <a:fillRect/>
                     </a:stretch>
@@ -4807,7 +4860,7 @@
                     <pic:cNvPicPr/>
                   </pic:nvPicPr>
                   <pic:blipFill>
-                    <a:blip r:embed="rId20"/>
+                    <a:blip r:embed="rId21"/>
                     <a:stretch>
                       <a:fillRect/>
                     </a:stretch>
@@ -4923,7 +4976,7 @@
                     <pic:cNvPicPr/>
                   </pic:nvPicPr>
                   <pic:blipFill rotWithShape="1">
-                    <a:blip r:embed="rId21"/>
+                    <a:blip r:embed="rId22"/>
                     <a:srcRect t="772" b="-1"/>
                     <a:stretch/>
                   </pic:blipFill>
@@ -5341,7 +5394,7 @@
       <w:r>
         <w:t xml:space="preserve"> – </w:t>
       </w:r>
-      <w:hyperlink r:id="rId22" w:history="1">
+      <w:hyperlink r:id="rId23" w:history="1">
         <w:r>
           <w:rPr>
             <w:rStyle w:val="Hiperligao"/>
@@ -5357,7 +5410,7 @@
       <w:r>
         <w:t xml:space="preserve">Gemini - </w:t>
       </w:r>
-      <w:hyperlink r:id="rId23" w:history="1">
+      <w:hyperlink r:id="rId24" w:history="1">
         <w:r>
           <w:rPr>
             <w:rStyle w:val="Hiperligao"/>
@@ -5371,7 +5424,7 @@
     </w:p>
     <w:p/>
     <w:sectPr>
-      <w:footerReference w:type="default" r:id="rId24"/>
+      <w:footerReference w:type="default" r:id="rId25"/>
       <w:pgSz w:w="11906" w:h="16838"/>
       <w:pgMar w:top="1417" w:right="1701" w:bottom="1417" w:left="1701" w:header="708" w:footer="708" w:gutter="0"/>
       <w:cols w:space="708"/>
@@ -6520,6 +6573,18 @@
       <w:shd w:val="clear" w:color="auto" w:fill="E1DFDD"/>
     </w:rPr>
   </w:style>
+  <w:style w:type="character" w:styleId="Hiperligaovisitada">
+    <w:name w:val="FollowedHyperlink"/>
+    <w:basedOn w:val="Tipodeletrapredefinidodopargrafo"/>
+    <w:uiPriority w:val="99"/>
+    <w:semiHidden/>
+    <w:unhideWhenUsed/>
+    <w:rsid w:val="00437AF0"/>
+    <w:rPr>
+      <w:color w:val="96607D" w:themeColor="followedHyperlink"/>
+      <w:u w:val="single"/>
+    </w:rPr>
+  </w:style>
 </w:styles>
 </file>
 

</xml_diff>